<commit_message>
ESy Infoblatt um PWM erweitert
</commit_message>
<xml_diff>
--- a/Sebastian/EmbeddedSystems/Embedded_Systems_Befehle.docx
+++ b/Sebastian/EmbeddedSystems/Embedded_Systems_Befehle.docx
@@ -25,6 +25,7 @@
           <w:p>
             <w:pPr>
               <w:pStyle w:val="berschrift2"/>
+              <w:outlineLvl w:val="1"/>
               <w:rPr>
                 <w:szCs w:val="30"/>
               </w:rPr>
@@ -391,6 +392,7 @@
           <w:p>
             <w:pPr>
               <w:pStyle w:val="berschrift2"/>
+              <w:outlineLvl w:val="1"/>
               <w:rPr>
                 <w:szCs w:val="30"/>
               </w:rPr>
@@ -1036,6 +1038,7 @@
           <w:p>
             <w:pPr>
               <w:pStyle w:val="berschrift2"/>
+              <w:outlineLvl w:val="1"/>
               <w:rPr>
                 <w:szCs w:val="30"/>
               </w:rPr>
@@ -1355,6 +1358,13 @@
             </w:r>
             <w:proofErr w:type="spellEnd"/>
           </w:p>
+          <w:p>
+            <w:proofErr w:type="spellStart"/>
+            <w:r>
+              <w:t>OCRnC</w:t>
+            </w:r>
+            <w:proofErr w:type="spellEnd"/>
+          </w:p>
         </w:tc>
         <w:tc>
           <w:tcPr>
@@ -1483,9 +1493,142 @@
           <w:p>
             <w:r>
               <w:t>Manual Seite 161f.</w:t>
+            </w:r>
+          </w:p>
+        </w:tc>
+      </w:tr>
+      <w:tr>
+        <w:trPr>
+          <w:trHeight w:val="275"/>
+        </w:trPr>
+        <w:tc>
+          <w:tcPr>
+            <w:tcW w:w="2381" w:type="dxa"/>
+          </w:tcPr>
+          <w:p>
+            <w:pPr>
+              <w:rPr>
+                <w:b/>
+              </w:rPr>
+            </w:pPr>
+            <w:r>
+              <w:rPr>
+                <w:b/>
+              </w:rPr>
+              <w:t xml:space="preserve">Einzelne Interrupt Flags für </w:t>
+            </w:r>
+            <w:proofErr w:type="spellStart"/>
+            <w:r>
+              <w:rPr>
+                <w:b/>
+              </w:rPr>
+              <w:t>Timer</w:t>
+            </w:r>
+            <w:proofErr w:type="spellEnd"/>
+          </w:p>
+        </w:tc>
+        <w:tc>
+          <w:tcPr>
+            <w:tcW w:w="3739" w:type="dxa"/>
+          </w:tcPr>
+          <w:p>
+            <w:proofErr w:type="spellStart"/>
+            <w:r>
+              <w:t>TIFRn</w:t>
+            </w:r>
+            <w:proofErr w:type="spellEnd"/>
+          </w:p>
+        </w:tc>
+        <w:tc>
+          <w:tcPr>
+            <w:tcW w:w="4352" w:type="dxa"/>
+          </w:tcPr>
+          <w:p/>
+        </w:tc>
+      </w:tr>
+      <w:tr>
+        <w:trPr>
+          <w:trHeight w:val="275"/>
+        </w:trPr>
+        <w:tc>
+          <w:tcPr>
+            <w:tcW w:w="2381" w:type="dxa"/>
+          </w:tcPr>
+          <w:p>
+            <w:pPr>
+              <w:rPr>
+                <w:b/>
+              </w:rPr>
+            </w:pPr>
+            <w:r>
+              <w:rPr>
+                <w:b/>
+              </w:rPr>
+              <w:t>PWM-Modus</w:t>
+            </w:r>
+            <w:r>
+              <w:rPr>
+                <w:b/>
+              </w:rPr>
+              <w:t xml:space="preserve"> (Pulsweitemodulation)</w:t>
+            </w:r>
+          </w:p>
+        </w:tc>
+        <w:tc>
+          <w:tcPr>
+            <w:tcW w:w="3739" w:type="dxa"/>
+          </w:tcPr>
+          <w:p>
+            <w:r>
+              <w:t>WGMn0</w:t>
+            </w:r>
+            <w:r>
+              <w:t xml:space="preserve"> und </w:t>
+            </w:r>
+            <w:r>
+              <w:t>WGMn3</w:t>
+            </w:r>
+          </w:p>
+          <w:p>
+            <w:r>
+              <w:t>i</w:t>
             </w:r>
             <w:bookmarkStart w:id="0" w:name="_GoBack"/>
             <w:bookmarkEnd w:id="0"/>
+            <w:r>
+              <w:t xml:space="preserve">n </w:t>
+            </w:r>
+            <w:proofErr w:type="spellStart"/>
+            <w:r>
+              <w:t>TCCRnA</w:t>
+            </w:r>
+            <w:proofErr w:type="spellEnd"/>
+            <w:r>
+              <w:t xml:space="preserve"> und </w:t>
+            </w:r>
+            <w:proofErr w:type="spellStart"/>
+            <w:r>
+              <w:t>TCCRnB</w:t>
+            </w:r>
+            <w:proofErr w:type="spellEnd"/>
+            <w:r>
+              <w:t xml:space="preserve"> </w:t>
+            </w:r>
+          </w:p>
+          <w:p>
+            <w:r>
+              <w:t>konfigurieren</w:t>
+            </w:r>
+          </w:p>
+        </w:tc>
+        <w:tc>
+          <w:tcPr>
+            <w:tcW w:w="4352" w:type="dxa"/>
+          </w:tcPr>
+          <w:p>
+            <w:r>
+              <w:t>Manual Seite 145</w:t>
+            </w:r>
           </w:p>
         </w:tc>
       </w:tr>
@@ -1507,16 +1650,41 @@
               <w:rPr>
                 <w:b/>
               </w:rPr>
-              <w:t xml:space="preserve">Einzelne Interrupt Flags für </w:t>
-            </w:r>
-            <w:proofErr w:type="spellStart"/>
-            <w:r>
-              <w:rPr>
-                <w:b/>
-              </w:rPr>
-              <w:t>Timer</w:t>
-            </w:r>
-            <w:proofErr w:type="spellEnd"/>
+              <w:t xml:space="preserve">Output </w:t>
+            </w:r>
+            <w:proofErr w:type="spellStart"/>
+            <w:r>
+              <w:rPr>
+                <w:b/>
+              </w:rPr>
+              <w:t>Compare</w:t>
+            </w:r>
+            <w:proofErr w:type="spellEnd"/>
+            <w:r>
+              <w:rPr>
+                <w:b/>
+              </w:rPr>
+              <w:t xml:space="preserve"> Pins</w:t>
+            </w:r>
+          </w:p>
+          <w:p>
+            <w:pPr>
+              <w:rPr>
+                <w:b/>
+              </w:rPr>
+            </w:pPr>
+            <w:r>
+              <w:rPr>
+                <w:b/>
+              </w:rPr>
+              <w:t>f</w:t>
+            </w:r>
+            <w:r>
+              <w:rPr>
+                <w:b/>
+              </w:rPr>
+              <w:t>ür PWM</w:t>
+            </w:r>
           </w:p>
         </w:tc>
         <w:tc>
@@ -1526,7 +1694,41 @@
           <w:p>
             <w:proofErr w:type="spellStart"/>
             <w:r>
-              <w:t>TIFRn</w:t>
+              <w:t>OCnX</w:t>
+            </w:r>
+            <w:proofErr w:type="spellEnd"/>
+            <w:r>
+              <w:t xml:space="preserve"> </w:t>
+            </w:r>
+            <w:r>
+              <w:t xml:space="preserve"> </w:t>
+            </w:r>
+            <w:r>
+              <w:t>(X</w:t>
+            </w:r>
+            <w:r>
+              <w:t xml:space="preserve"> </w:t>
+            </w:r>
+            <w:r>
+              <w:t>=</w:t>
+            </w:r>
+            <w:r>
+              <w:t xml:space="preserve"> </w:t>
+            </w:r>
+            <w:r>
+              <w:t>A, B oder C)</w:t>
+            </w:r>
+          </w:p>
+          <w:p>
+            <w:r>
+              <w:t>n</w:t>
+            </w:r>
+            <w:r>
+              <w:t xml:space="preserve"> ist Nummer des </w:t>
+            </w:r>
+            <w:proofErr w:type="spellStart"/>
+            <w:r>
+              <w:t>Timers</w:t>
             </w:r>
             <w:proofErr w:type="spellEnd"/>
           </w:p>
@@ -1535,7 +1737,48 @@
           <w:tcPr>
             <w:tcW w:w="4352" w:type="dxa"/>
           </w:tcPr>
-          <w:p/>
+          <w:p>
+            <w:r>
+              <w:t xml:space="preserve">In </w:t>
+            </w:r>
+            <w:proofErr w:type="spellStart"/>
+            <w:r>
+              <w:t>OCRnX</w:t>
+            </w:r>
+            <w:proofErr w:type="spellEnd"/>
+            <w:r>
+              <w:t xml:space="preserve"> wird jeweils der Schwellwert gesetzt, der PWM-Ausgang </w:t>
+            </w:r>
+            <w:proofErr w:type="spellStart"/>
+            <w:r>
+              <w:t>OCnX</w:t>
+            </w:r>
+            <w:proofErr w:type="spellEnd"/>
+            <w:r>
+              <w:t xml:space="preserve"> beeinflusst</w:t>
+            </w:r>
+          </w:p>
+          <w:p>
+            <w:r>
+              <w:t xml:space="preserve">(z.B. </w:t>
+            </w:r>
+            <w:proofErr w:type="spellStart"/>
+            <w:r>
+              <w:t>OCRnB</w:t>
+            </w:r>
+            <w:proofErr w:type="spellEnd"/>
+            <w:r>
+              <w:t xml:space="preserve"> für </w:t>
+            </w:r>
+            <w:proofErr w:type="spellStart"/>
+            <w:r>
+              <w:t>OCnB</w:t>
+            </w:r>
+            <w:proofErr w:type="spellEnd"/>
+            <w:r>
+              <w:t>)</w:t>
+            </w:r>
+          </w:p>
         </w:tc>
       </w:tr>
       <w:tr>
@@ -1546,59 +1789,64 @@
           <w:tcPr>
             <w:tcW w:w="2381" w:type="dxa"/>
           </w:tcPr>
-          <w:p/>
+          <w:p>
+            <w:pPr>
+              <w:rPr>
+                <w:b/>
+              </w:rPr>
+            </w:pPr>
+            <w:r>
+              <w:rPr>
+                <w:b/>
+              </w:rPr>
+              <w:t>PWM Signal erzeigen</w:t>
+            </w:r>
+            <w:r>
+              <w:rPr>
+                <w:b/>
+              </w:rPr>
+              <w:t xml:space="preserve"> (Arduino)</w:t>
+            </w:r>
+          </w:p>
         </w:tc>
         <w:tc>
           <w:tcPr>
             <w:tcW w:w="3739" w:type="dxa"/>
           </w:tcPr>
-          <w:p/>
-        </w:tc>
-        <w:tc>
-          <w:tcPr>
-            <w:tcW w:w="4352" w:type="dxa"/>
-          </w:tcPr>
-          <w:p/>
-        </w:tc>
-      </w:tr>
-      <w:tr>
-        <w:trPr>
-          <w:trHeight w:val="275"/>
-        </w:trPr>
-        <w:tc>
-          <w:tcPr>
-            <w:tcW w:w="2381" w:type="dxa"/>
-          </w:tcPr>
-          <w:p/>
-        </w:tc>
-        <w:tc>
-          <w:tcPr>
-            <w:tcW w:w="3739" w:type="dxa"/>
-          </w:tcPr>
-          <w:p/>
-        </w:tc>
-        <w:tc>
-          <w:tcPr>
-            <w:tcW w:w="4352" w:type="dxa"/>
-          </w:tcPr>
-          <w:p/>
-        </w:tc>
-      </w:tr>
-      <w:tr>
-        <w:trPr>
-          <w:trHeight w:val="275"/>
-        </w:trPr>
-        <w:tc>
-          <w:tcPr>
-            <w:tcW w:w="2381" w:type="dxa"/>
-          </w:tcPr>
-          <w:p/>
-        </w:tc>
-        <w:tc>
-          <w:tcPr>
-            <w:tcW w:w="3739" w:type="dxa"/>
-          </w:tcPr>
-          <w:p/>
+          <w:p>
+            <w:proofErr w:type="spellStart"/>
+            <w:r>
+              <w:t>analogWrite</w:t>
+            </w:r>
+            <w:proofErr w:type="spellEnd"/>
+            <w:r>
+              <w:t>(&lt;</w:t>
+            </w:r>
+            <w:proofErr w:type="spellStart"/>
+            <w:r>
+              <w:t>pin</w:t>
+            </w:r>
+            <w:proofErr w:type="spellEnd"/>
+            <w:r>
+              <w:t>&gt;, &lt;</w:t>
+            </w:r>
+            <w:proofErr w:type="spellStart"/>
+            <w:r>
+              <w:t>duty</w:t>
+            </w:r>
+            <w:proofErr w:type="spellEnd"/>
+            <w:r>
+              <w:t xml:space="preserve"> </w:t>
+            </w:r>
+            <w:proofErr w:type="spellStart"/>
+            <w:r>
+              <w:t>cycle</w:t>
+            </w:r>
+            <w:proofErr w:type="spellEnd"/>
+            <w:r>
+              <w:t>&gt;)</w:t>
+            </w:r>
+          </w:p>
         </w:tc>
         <w:tc>
           <w:tcPr>

</xml_diff>

<commit_message>
Mathe Formeln für Verteilungen hinzugefügt
</commit_message>
<xml_diff>
--- a/Sebastian/EmbeddedSystems/Embedded_Systems_Befehle.docx
+++ b/Sebastian/EmbeddedSystems/Embedded_Systems_Befehle.docx
@@ -208,19 +208,71 @@
             <w:tcW w:w="3739" w:type="dxa"/>
           </w:tcPr>
           <w:p>
-            <w:r>
-              <w:t>Wenn Pin auf OUTPUT:</w:t>
-            </w:r>
-          </w:p>
-          <w:p>
-            <w:r>
-              <w:t>PORTx = 1 (HIGH)</w:t>
-            </w:r>
-            <w:r>
+            <w:pPr>
+              <w:rPr>
+                <w:lang w:val="en-US"/>
+              </w:rPr>
+            </w:pPr>
+            <w:proofErr w:type="spellStart"/>
+            <w:r>
+              <w:rPr>
+                <w:lang w:val="en-US"/>
+              </w:rPr>
+              <w:t>Wenn</w:t>
+            </w:r>
+            <w:proofErr w:type="spellEnd"/>
+            <w:r>
+              <w:rPr>
+                <w:lang w:val="en-US"/>
+              </w:rPr>
+              <w:t xml:space="preserve"> Pin auf OUTPUT:</w:t>
+            </w:r>
+          </w:p>
+          <w:p>
+            <w:pPr>
+              <w:rPr>
+                <w:lang w:val="en-US"/>
+              </w:rPr>
+            </w:pPr>
+            <w:proofErr w:type="spellStart"/>
+            <w:r>
+              <w:rPr>
+                <w:lang w:val="en-US"/>
+              </w:rPr>
+              <w:t>PORTx</w:t>
+            </w:r>
+            <w:proofErr w:type="spellEnd"/>
+            <w:r>
+              <w:rPr>
+                <w:lang w:val="en-US"/>
+              </w:rPr>
+              <w:t xml:space="preserve"> = 1 (</w:t>
+            </w:r>
+            <w:proofErr w:type="gramStart"/>
+            <w:r>
+              <w:rPr>
+                <w:lang w:val="en-US"/>
+              </w:rPr>
+              <w:t>HIGH)</w:t>
+            </w:r>
+            <w:r>
+              <w:rPr>
+                <w:lang w:val="en-US"/>
+              </w:rPr>
               <w:t xml:space="preserve"> </w:t>
             </w:r>
             <w:r>
-              <w:t xml:space="preserve">  0 (LOW)</w:t>
+              <w:rPr>
+                <w:lang w:val="en-US"/>
+              </w:rPr>
+              <w:t xml:space="preserve">  </w:t>
+            </w:r>
+            <w:proofErr w:type="gramEnd"/>
+            <w:r>
+              <w:rPr>
+                <w:lang w:val="en-US"/>
+              </w:rPr>
+              <w:t>0 (LOW)</w:t>
             </w:r>
           </w:p>
         </w:tc>
@@ -268,13 +320,59 @@
             <w:tcW w:w="3739" w:type="dxa"/>
           </w:tcPr>
           <w:p>
-            <w:r>
-              <w:t>Wenn Pin auf INPUT:</w:t>
-            </w:r>
-          </w:p>
-          <w:p>
-            <w:r>
-              <w:t>PINx = 1 (HIGH)   0 (LOW)</w:t>
+            <w:pPr>
+              <w:rPr>
+                <w:lang w:val="en-US"/>
+              </w:rPr>
+            </w:pPr>
+            <w:proofErr w:type="spellStart"/>
+            <w:r>
+              <w:rPr>
+                <w:lang w:val="en-US"/>
+              </w:rPr>
+              <w:t>Wenn</w:t>
+            </w:r>
+            <w:proofErr w:type="spellEnd"/>
+            <w:r>
+              <w:rPr>
+                <w:lang w:val="en-US"/>
+              </w:rPr>
+              <w:t xml:space="preserve"> Pin auf INPUT:</w:t>
+            </w:r>
+          </w:p>
+          <w:p>
+            <w:pPr>
+              <w:rPr>
+                <w:lang w:val="en-US"/>
+              </w:rPr>
+            </w:pPr>
+            <w:proofErr w:type="spellStart"/>
+            <w:r>
+              <w:rPr>
+                <w:lang w:val="en-US"/>
+              </w:rPr>
+              <w:t>PINx</w:t>
+            </w:r>
+            <w:proofErr w:type="spellEnd"/>
+            <w:r>
+              <w:rPr>
+                <w:lang w:val="en-US"/>
+              </w:rPr>
+              <w:t xml:space="preserve"> = 1 (</w:t>
+            </w:r>
+            <w:proofErr w:type="gramStart"/>
+            <w:r>
+              <w:rPr>
+                <w:lang w:val="en-US"/>
+              </w:rPr>
+              <w:t xml:space="preserve">HIGH)   </w:t>
+            </w:r>
+            <w:proofErr w:type="gramEnd"/>
+            <w:r>
+              <w:rPr>
+                <w:lang w:val="en-US"/>
+              </w:rPr>
+              <w:t>0 (LOW)</w:t>
             </w:r>
           </w:p>
         </w:tc>
@@ -283,8 +381,13 @@
             <w:tcW w:w="4352" w:type="dxa"/>
           </w:tcPr>
           <w:p>
-            <w:r>
-              <w:t>if (PINB &amp; (1 &lt;&lt; PINB3)</w:t>
+            <w:proofErr w:type="spellStart"/>
+            <w:r>
+              <w:t>if</w:t>
+            </w:r>
+            <w:proofErr w:type="spellEnd"/>
+            <w:r>
+              <w:t xml:space="preserve"> (PINB &amp; (1 &lt;&lt; PINB3)</w:t>
             </w:r>
             <w:r>
               <w:t>)</w:t>
@@ -322,6 +425,11 @@
             </w:r>
           </w:p>
           <w:p>
+            <w:pPr>
+              <w:rPr>
+                <w:lang w:val="en-US"/>
+              </w:rPr>
+            </w:pPr>
             <w:r>
               <w:tab/>
             </w:r>
@@ -330,52 +438,122 @@
             </w:r>
             <w:r>
               <w:tab/>
+            </w:r>
+            <w:r>
+              <w:rPr>
+                <w:lang w:val="en-US"/>
+              </w:rPr>
               <w:t xml:space="preserve">PORT: </w:t>
             </w:r>
             <w:r>
+              <w:rPr>
+                <w:lang w:val="en-US"/>
+              </w:rPr>
               <w:tab/>
             </w:r>
             <w:r>
+              <w:rPr>
+                <w:lang w:val="en-US"/>
+              </w:rPr>
               <w:t>Px&lt;0-7&gt;</w:t>
             </w:r>
           </w:p>
           <w:p>
-            <w:r>
+            <w:pPr>
+              <w:rPr>
+                <w:lang w:val="en-US"/>
+              </w:rPr>
+            </w:pPr>
+            <w:r>
+              <w:rPr>
+                <w:lang w:val="en-US"/>
+              </w:rPr>
               <w:tab/>
             </w:r>
             <w:r>
+              <w:rPr>
+                <w:lang w:val="en-US"/>
+              </w:rPr>
               <w:tab/>
             </w:r>
             <w:r>
+              <w:rPr>
+                <w:lang w:val="en-US"/>
+              </w:rPr>
               <w:tab/>
               <w:t xml:space="preserve">DDR: </w:t>
             </w:r>
             <w:r>
+              <w:rPr>
+                <w:lang w:val="en-US"/>
+              </w:rPr>
               <w:t xml:space="preserve"> </w:t>
             </w:r>
             <w:r>
+              <w:rPr>
+                <w:lang w:val="en-US"/>
+              </w:rPr>
               <w:tab/>
             </w:r>
-            <w:r>
-              <w:t>DDx&lt;0-7&gt;</w:t>
-            </w:r>
-          </w:p>
-          <w:p>
-            <w:r>
+            <w:proofErr w:type="spellStart"/>
+            <w:r>
+              <w:rPr>
+                <w:lang w:val="en-US"/>
+              </w:rPr>
+              <w:t>DDx</w:t>
+            </w:r>
+            <w:proofErr w:type="spellEnd"/>
+            <w:r>
+              <w:rPr>
+                <w:lang w:val="en-US"/>
+              </w:rPr>
+              <w:t>&lt;0-7&gt;</w:t>
+            </w:r>
+          </w:p>
+          <w:p>
+            <w:pPr>
+              <w:rPr>
+                <w:lang w:val="en-US"/>
+              </w:rPr>
+            </w:pPr>
+            <w:r>
+              <w:rPr>
+                <w:lang w:val="en-US"/>
+              </w:rPr>
               <w:tab/>
             </w:r>
             <w:r>
+              <w:rPr>
+                <w:lang w:val="en-US"/>
+              </w:rPr>
               <w:tab/>
             </w:r>
             <w:r>
+              <w:rPr>
+                <w:lang w:val="en-US"/>
+              </w:rPr>
               <w:tab/>
               <w:t xml:space="preserve">PIN: </w:t>
             </w:r>
             <w:r>
+              <w:rPr>
+                <w:lang w:val="en-US"/>
+              </w:rPr>
               <w:tab/>
             </w:r>
-            <w:r>
-              <w:t>PINx&lt;0-7&gt;</w:t>
+            <w:proofErr w:type="spellStart"/>
+            <w:r>
+              <w:rPr>
+                <w:lang w:val="en-US"/>
+              </w:rPr>
+              <w:t>PINx</w:t>
+            </w:r>
+            <w:proofErr w:type="spellEnd"/>
+            <w:r>
+              <w:rPr>
+                <w:lang w:val="en-US"/>
+              </w:rPr>
+              <w:t>&lt;0-7&gt;</w:t>
             </w:r>
           </w:p>
         </w:tc>
@@ -653,6 +831,13 @@
             <w:r>
               <w:t>Manual Seite 112</w:t>
             </w:r>
+          </w:p>
+          <w:p>
+            <w:r>
+              <w:t>Zeigt an, ob gerade eine bestimmte ISR läuft</w:t>
+            </w:r>
+            <w:bookmarkStart w:id="0" w:name="_GoBack"/>
+            <w:bookmarkEnd w:id="0"/>
           </w:p>
         </w:tc>
       </w:tr>
@@ -1371,16 +1556,43 @@
             <w:tcW w:w="4352" w:type="dxa"/>
           </w:tcPr>
           <w:p>
-            <w:r>
+            <w:pPr>
+              <w:rPr>
+                <w:lang w:val="en-US"/>
+              </w:rPr>
+            </w:pPr>
+            <w:r>
+              <w:rPr>
+                <w:lang w:val="en-US"/>
+              </w:rPr>
               <w:t>OCR4A = 62500;</w:t>
             </w:r>
           </w:p>
           <w:p>
-            <w:r>
-              <w:t>ISR(TIMER4_COMPA_vect) {</w:t>
-            </w:r>
-            <w:r>
-              <w:t xml:space="preserve"> … }</w:t>
+            <w:pPr>
+              <w:rPr>
+                <w:lang w:val="en-US"/>
+              </w:rPr>
+            </w:pPr>
+            <w:r>
+              <w:rPr>
+                <w:lang w:val="en-US"/>
+              </w:rPr>
+              <w:t xml:space="preserve">ISR(TIMER4_COMPA_vect) </w:t>
+            </w:r>
+            <w:proofErr w:type="gramStart"/>
+            <w:r>
+              <w:rPr>
+                <w:lang w:val="en-US"/>
+              </w:rPr>
+              <w:t>{ …</w:t>
+            </w:r>
+            <w:proofErr w:type="gramEnd"/>
+            <w:r>
+              <w:rPr>
+                <w:lang w:val="en-US"/>
+              </w:rPr>
+              <w:t xml:space="preserve"> }</w:t>
             </w:r>
           </w:p>
           <w:p>
@@ -1486,13 +1698,43 @@
             <w:tcW w:w="4352" w:type="dxa"/>
           </w:tcPr>
           <w:p>
-            <w:r>
+            <w:pPr>
+              <w:rPr>
+                <w:lang w:val="en-US"/>
+              </w:rPr>
+            </w:pPr>
+            <w:r>
+              <w:rPr>
+                <w:lang w:val="en-US"/>
+              </w:rPr>
               <w:t>TIMSK4 = (1 &lt;&lt; OCIE4A);</w:t>
             </w:r>
           </w:p>
           <w:p>
-            <w:r>
-              <w:t>Manual Seite 161f.</w:t>
+            <w:pPr>
+              <w:rPr>
+                <w:lang w:val="en-US"/>
+              </w:rPr>
+            </w:pPr>
+            <w:r>
+              <w:rPr>
+                <w:lang w:val="en-US"/>
+              </w:rPr>
+              <w:t xml:space="preserve">Manual </w:t>
+            </w:r>
+            <w:proofErr w:type="spellStart"/>
+            <w:r>
+              <w:rPr>
+                <w:lang w:val="en-US"/>
+              </w:rPr>
+              <w:t>Seite</w:t>
+            </w:r>
+            <w:proofErr w:type="spellEnd"/>
+            <w:r>
+              <w:rPr>
+                <w:lang w:val="en-US"/>
+              </w:rPr>
+              <w:t xml:space="preserve"> 161f.</w:t>
             </w:r>
           </w:p>
         </w:tc>
@@ -1642,46 +1884,46 @@
             <w:pPr>
               <w:rPr>
                 <w:b/>
-              </w:rPr>
-            </w:pPr>
-            <w:r>
-              <w:rPr>
-                <w:b/>
-              </w:rPr>
-              <w:t xml:space="preserve">Output </w:t>
-            </w:r>
-            <w:proofErr w:type="spellStart"/>
-            <w:r>
-              <w:rPr>
-                <w:b/>
-              </w:rPr>
-              <w:t>Compare</w:t>
-            </w:r>
-            <w:proofErr w:type="spellEnd"/>
-            <w:r>
-              <w:rPr>
-                <w:b/>
-              </w:rPr>
-              <w:t xml:space="preserve"> Pins</w:t>
-            </w:r>
-          </w:p>
-          <w:p>
-            <w:pPr>
-              <w:rPr>
-                <w:b/>
-              </w:rPr>
-            </w:pPr>
-            <w:r>
-              <w:rPr>
-                <w:b/>
+                <w:lang w:val="en-US"/>
+              </w:rPr>
+            </w:pPr>
+            <w:r>
+              <w:rPr>
+                <w:b/>
+                <w:lang w:val="en-US"/>
+              </w:rPr>
+              <w:t>Output Compare Pins</w:t>
+            </w:r>
+          </w:p>
+          <w:p>
+            <w:pPr>
+              <w:rPr>
+                <w:b/>
+                <w:lang w:val="en-US"/>
+              </w:rPr>
+            </w:pPr>
+            <w:proofErr w:type="spellStart"/>
+            <w:r>
+              <w:rPr>
+                <w:b/>
+                <w:lang w:val="en-US"/>
               </w:rPr>
               <w:t>f</w:t>
             </w:r>
             <w:r>
               <w:rPr>
                 <w:b/>
-              </w:rPr>
-              <w:t>ür PWM</w:t>
+                <w:lang w:val="en-US"/>
+              </w:rPr>
+              <w:t>ür</w:t>
+            </w:r>
+            <w:proofErr w:type="spellEnd"/>
+            <w:r>
+              <w:rPr>
+                <w:b/>
+                <w:lang w:val="en-US"/>
+              </w:rPr>
+              <w:t xml:space="preserve"> PWM</w:t>
             </w:r>
           </w:p>
         </w:tc>
@@ -1690,31 +1932,82 @@
             <w:tcW w:w="3739" w:type="dxa"/>
           </w:tcPr>
           <w:p>
-            <w:proofErr w:type="spellStart"/>
-            <w:r>
+            <w:pPr>
+              <w:rPr>
+                <w:lang w:val="en-US"/>
+              </w:rPr>
+            </w:pPr>
+            <w:proofErr w:type="spellStart"/>
+            <w:proofErr w:type="gramStart"/>
+            <w:r>
+              <w:rPr>
+                <w:lang w:val="en-US"/>
+              </w:rPr>
               <w:t>OCnX</w:t>
             </w:r>
             <w:proofErr w:type="spellEnd"/>
             <w:r>
+              <w:rPr>
+                <w:lang w:val="en-US"/>
+              </w:rPr>
               <w:t xml:space="preserve"> </w:t>
             </w:r>
             <w:r>
+              <w:rPr>
+                <w:lang w:val="en-US"/>
+              </w:rPr>
               <w:t xml:space="preserve"> </w:t>
             </w:r>
             <w:r>
-              <w:t>(X</w:t>
-            </w:r>
-            <w:r>
+              <w:rPr>
+                <w:lang w:val="en-US"/>
+              </w:rPr>
+              <w:t>(</w:t>
+            </w:r>
+            <w:proofErr w:type="gramEnd"/>
+            <w:r>
+              <w:rPr>
+                <w:lang w:val="en-US"/>
+              </w:rPr>
+              <w:t>X</w:t>
+            </w:r>
+            <w:r>
+              <w:rPr>
+                <w:lang w:val="en-US"/>
+              </w:rPr>
               <w:t xml:space="preserve"> </w:t>
             </w:r>
             <w:r>
+              <w:rPr>
+                <w:lang w:val="en-US"/>
+              </w:rPr>
               <w:t>=</w:t>
             </w:r>
             <w:r>
+              <w:rPr>
+                <w:lang w:val="en-US"/>
+              </w:rPr>
               <w:t xml:space="preserve"> </w:t>
             </w:r>
             <w:r>
-              <w:t>A, B oder C)</w:t>
+              <w:rPr>
+                <w:lang w:val="en-US"/>
+              </w:rPr>
+              <w:t xml:space="preserve">A, B </w:t>
+            </w:r>
+            <w:proofErr w:type="spellStart"/>
+            <w:r>
+              <w:rPr>
+                <w:lang w:val="en-US"/>
+              </w:rPr>
+              <w:t>oder</w:t>
+            </w:r>
+            <w:proofErr w:type="spellEnd"/>
+            <w:r>
+              <w:rPr>
+                <w:lang w:val="en-US"/>
+              </w:rPr>
+              <w:t xml:space="preserve"> C)</w:t>
             </w:r>
           </w:p>
           <w:p>
@@ -1805,8 +2098,6 @@
               </w:rPr>
               <w:t>u</w:t>
             </w:r>
-            <w:bookmarkStart w:id="0" w:name="_GoBack"/>
-            <w:bookmarkEnd w:id="0"/>
             <w:r>
               <w:rPr>
                 <w:b/>
@@ -1919,7 +2210,7 @@
       </w:pPr>
     </w:pPrDefault>
   </w:docDefaults>
-  <w:latentStyles w:defLockedState="0" w:defUIPriority="99" w:defSemiHidden="0" w:defUnhideWhenUsed="0" w:defQFormat="0" w:count="375">
+  <w:latentStyles w:defLockedState="0" w:defUIPriority="99" w:defSemiHidden="0" w:defUnhideWhenUsed="0" w:defQFormat="0" w:count="376">
     <w:lsdException w:name="Normal" w:uiPriority="0" w:qFormat="1"/>
     <w:lsdException w:name="heading 1" w:uiPriority="9" w:qFormat="1"/>
     <w:lsdException w:name="heading 2" w:semiHidden="1" w:uiPriority="9" w:unhideWhenUsed="1" w:qFormat="1"/>
@@ -2025,7 +2316,6 @@
     <w:lsdException w:name="HTML Sample" w:semiHidden="1" w:unhideWhenUsed="1"/>
     <w:lsdException w:name="HTML Typewriter" w:semiHidden="1" w:unhideWhenUsed="1"/>
     <w:lsdException w:name="HTML Variable" w:semiHidden="1" w:unhideWhenUsed="1"/>
-    <w:lsdException w:name="Normal Table" w:semiHidden="1" w:unhideWhenUsed="1"/>
     <w:lsdException w:name="annotation subject" w:semiHidden="1" w:unhideWhenUsed="1"/>
     <w:lsdException w:name="No List" w:semiHidden="1" w:unhideWhenUsed="1"/>
     <w:lsdException w:name="Outline List 1" w:semiHidden="1" w:unhideWhenUsed="1"/>
@@ -2072,10 +2362,8 @@
     <w:lsdException w:name="Table Subtle 2" w:semiHidden="1" w:unhideWhenUsed="1"/>
     <w:lsdException w:name="Table Web 1" w:semiHidden="1" w:unhideWhenUsed="1"/>
     <w:lsdException w:name="Table Web 2" w:semiHidden="1" w:unhideWhenUsed="1"/>
-    <w:lsdException w:name="Table Web 3" w:semiHidden="1" w:unhideWhenUsed="1"/>
     <w:lsdException w:name="Balloon Text" w:semiHidden="1" w:unhideWhenUsed="1"/>
     <w:lsdException w:name="Table Grid" w:uiPriority="39"/>
-    <w:lsdException w:name="Table Theme" w:semiHidden="1" w:unhideWhenUsed="1"/>
     <w:lsdException w:name="Placeholder Text" w:semiHidden="1"/>
     <w:lsdException w:name="No Spacing" w:uiPriority="1" w:qFormat="1"/>
     <w:lsdException w:name="Light Shading" w:uiPriority="60"/>
@@ -2295,6 +2583,7 @@
     <w:lsdException w:name="Smart Hyperlink" w:semiHidden="1" w:unhideWhenUsed="1"/>
     <w:lsdException w:name="Hashtag" w:semiHidden="1" w:unhideWhenUsed="1"/>
     <w:lsdException w:name="Unresolved Mention" w:semiHidden="1" w:unhideWhenUsed="1"/>
+    <w:lsdException w:name="Smart Link" w:semiHidden="1" w:unhideWhenUsed="1"/>
   </w:latentStyles>
   <w:style w:type="paragraph" w:default="1" w:styleId="Standard">
     <w:name w:val="Normal"/>

</xml_diff>